<commit_message>
Change language and update link video, report
</commit_message>
<xml_diff>
--- a/18120346-LetTutor-2021.docx
+++ b/18120346-LetTutor-2021.docx
@@ -698,7 +698,61 @@
                 <w:szCs w:val="20"/>
                 <w:lang w:val="en-US"/>
               </w:rPr>
-              <w:t xml:space="preserve">Cấu trúc code đẹp, phân tách rõ ràng business, components, services, actions, reducers. </w:t>
+              <w:t xml:space="preserve">Cấu trúc code đẹp, phân tách rõ ràng business, </w:t>
+            </w:r>
+            <w:r>
+              <w:rPr>
+                <w:rFonts w:ascii="Tahoma" w:eastAsia="Tahoma" w:hAnsi="Tahoma" w:cs="Tahoma"/>
+                <w:sz w:val="20"/>
+                <w:szCs w:val="20"/>
+                <w:lang w:val="en-US"/>
+              </w:rPr>
+              <w:t>ui</w:t>
+            </w:r>
+            <w:r>
+              <w:rPr>
+                <w:rFonts w:ascii="Tahoma" w:eastAsia="Tahoma" w:hAnsi="Tahoma" w:cs="Tahoma"/>
+                <w:sz w:val="20"/>
+                <w:szCs w:val="20"/>
+                <w:lang w:val="en-US"/>
+              </w:rPr>
+              <w:t xml:space="preserve">, services, </w:t>
+            </w:r>
+            <w:r>
+              <w:rPr>
+                <w:rFonts w:ascii="Tahoma" w:eastAsia="Tahoma" w:hAnsi="Tahoma" w:cs="Tahoma"/>
+                <w:sz w:val="20"/>
+                <w:szCs w:val="20"/>
+                <w:lang w:val="en-US"/>
+              </w:rPr>
+              <w:t>sharedPreferences</w:t>
+            </w:r>
+            <w:r>
+              <w:rPr>
+                <w:rFonts w:ascii="Tahoma" w:eastAsia="Tahoma" w:hAnsi="Tahoma" w:cs="Tahoma"/>
+                <w:sz w:val="20"/>
+                <w:szCs w:val="20"/>
+                <w:lang w:val="en-US"/>
+              </w:rPr>
+              <w:t>,</w:t>
+            </w:r>
+            <w:r>
+              <w:rPr>
+                <w:rFonts w:ascii="Tahoma" w:eastAsia="Tahoma" w:hAnsi="Tahoma" w:cs="Tahoma"/>
+                <w:sz w:val="20"/>
+                <w:szCs w:val="20"/>
+                <w:lang w:val="en-US"/>
+              </w:rPr>
+              <w:t xml:space="preserve"> providers, module</w:t>
+            </w:r>
+            <w:r>
+              <w:rPr>
+                <w:rFonts w:ascii="Tahoma" w:eastAsia="Tahoma" w:hAnsi="Tahoma" w:cs="Tahoma"/>
+                <w:sz w:val="20"/>
+                <w:szCs w:val="20"/>
+                <w:lang w:val="en-US"/>
+              </w:rPr>
+              <w:t xml:space="preserve">. </w:t>
             </w:r>
           </w:p>
         </w:tc>
@@ -2090,7 +2144,7 @@
                 <w:szCs w:val="20"/>
                 <w:lang w:val="en-US"/>
               </w:rPr>
-              <w:t>-0.25</w:t>
+              <w:t>0</w:t>
             </w:r>
           </w:p>
         </w:tc>
@@ -3242,7 +3296,14 @@
                 <w:color w:val="FF0000"/>
                 <w:lang w:val="en-US"/>
               </w:rPr>
-              <w:t>-0.5</w:t>
+              <w:t>-0.</w:t>
+            </w:r>
+            <w:r>
+              <w:rPr>
+                <w:color w:val="FF0000"/>
+                <w:lang w:val="en-US"/>
+              </w:rPr>
+              <w:t>25</w:t>
             </w:r>
           </w:p>
         </w:tc>
@@ -3287,7 +3348,17 @@
                 <w:szCs w:val="20"/>
                 <w:lang w:val="en-US"/>
               </w:rPr>
-              <w:t>Chưa làm được</w:t>
+              <w:t xml:space="preserve">Chưa </w:t>
+            </w:r>
+            <w:r>
+              <w:rPr>
+                <w:rFonts w:ascii="Tahoma" w:eastAsia="Tahoma" w:hAnsi="Tahoma" w:cs="Tahoma"/>
+                <w:color w:val="FF0000"/>
+                <w:sz w:val="20"/>
+                <w:szCs w:val="20"/>
+                <w:lang w:val="en-US"/>
+              </w:rPr>
+              <w:t>đọc được dữ liệu</w:t>
             </w:r>
           </w:p>
         </w:tc>
@@ -4546,7 +4617,7 @@
                 <w:szCs w:val="20"/>
                 <w:lang w:val="en-US"/>
               </w:rPr>
-              <w:t>-0.25</w:t>
+              <w:t>0</w:t>
             </w:r>
           </w:p>
         </w:tc>
@@ -4581,15 +4652,6 @@
                 <w:lang w:val="en-US"/>
               </w:rPr>
             </w:pPr>
-            <w:r>
-              <w:rPr>
-                <w:rFonts w:ascii="Tahoma" w:eastAsia="Tahoma" w:hAnsi="Tahoma" w:cs="Tahoma"/>
-                <w:sz w:val="20"/>
-                <w:szCs w:val="20"/>
-                <w:lang w:val="en-US"/>
-              </w:rPr>
-              <w:t>Chỉ thực hiện chứ chưa thông báo kết quả</w:t>
-            </w:r>
           </w:p>
         </w:tc>
       </w:tr>
@@ -4726,7 +4788,7 @@
                 <w:szCs w:val="20"/>
                 <w:lang w:val="en-US"/>
               </w:rPr>
-              <w:t>-0.25</w:t>
+              <w:t>0</w:t>
             </w:r>
           </w:p>
         </w:tc>
@@ -4765,18 +4827,6 @@
                 <w:lang w:val="en-US"/>
               </w:rPr>
             </w:pPr>
-            <w:r>
-              <w:rPr>
-                <w:rFonts w:ascii="Tahoma" w:eastAsia="Tahoma" w:hAnsi="Tahoma" w:cs="Tahoma"/>
-                <w:i/>
-                <w:iCs/>
-                <w:color w:val="7030A0"/>
-                <w:sz w:val="20"/>
-                <w:szCs w:val="20"/>
-                <w:lang w:val="en-US"/>
-              </w:rPr>
-              <w:t>Trong milestone số 1, các bạn chỉ làm Widget trông thay vì thêm Jitsi</w:t>
-            </w:r>
           </w:p>
         </w:tc>
       </w:tr>
@@ -4857,7 +4907,17 @@
                 <w:szCs w:val="20"/>
                 <w:lang w:val="en-US"/>
               </w:rPr>
-              <w:t>-0.25</w:t>
+              <w:t>-0.</w:t>
+            </w:r>
+            <w:r>
+              <w:rPr>
+                <w:rFonts w:ascii="Tahoma" w:eastAsia="Tahoma" w:hAnsi="Tahoma" w:cs="Tahoma"/>
+                <w:color w:val="FF0000"/>
+                <w:sz w:val="20"/>
+                <w:szCs w:val="20"/>
+                <w:lang w:val="en-US"/>
+              </w:rPr>
+              <w:t>1</w:t>
             </w:r>
           </w:p>
         </w:tc>
@@ -4894,6 +4954,16 @@
                 <w:lang w:val="en-US"/>
               </w:rPr>
             </w:pPr>
+            <w:r>
+              <w:rPr>
+                <w:rFonts w:ascii="Tahoma" w:eastAsia="Tahoma" w:hAnsi="Tahoma" w:cs="Tahoma"/>
+                <w:color w:val="FF0000"/>
+                <w:sz w:val="20"/>
+                <w:szCs w:val="20"/>
+                <w:lang w:val="en-US"/>
+              </w:rPr>
+              <w:t>Đã hiển thị được bộ đếm thời gian, nhưng chưa nhúng được vào màn hình jisti meeting</w:t>
+            </w:r>
           </w:p>
         </w:tc>
       </w:tr>
@@ -4958,6 +5028,7 @@
                 <w:rFonts w:ascii="Tahoma" w:eastAsia="Tahoma" w:hAnsi="Tahoma" w:cs="Tahoma"/>
                 <w:sz w:val="20"/>
                 <w:szCs w:val="20"/>
+                <w:lang w:val="en-US"/>
               </w:rPr>
             </w:pPr>
           </w:p>
@@ -5057,8 +5128,18 @@
                 <w:rFonts w:ascii="Tahoma" w:eastAsia="Tahoma" w:hAnsi="Tahoma" w:cs="Tahoma"/>
                 <w:sz w:val="20"/>
                 <w:szCs w:val="20"/>
-              </w:rPr>
-            </w:pPr>
+                <w:lang w:val="en-US"/>
+              </w:rPr>
+            </w:pPr>
+            <w:r>
+              <w:rPr>
+                <w:rFonts w:ascii="Tahoma" w:eastAsia="Tahoma" w:hAnsi="Tahoma" w:cs="Tahoma"/>
+                <w:sz w:val="20"/>
+                <w:szCs w:val="20"/>
+                <w:lang w:val="en-US"/>
+              </w:rPr>
+              <w:t>0</w:t>
+            </w:r>
           </w:p>
         </w:tc>
         <w:tc>
@@ -6041,7 +6122,7 @@
                 <w:szCs w:val="20"/>
                 <w:lang w:val="en-US"/>
               </w:rPr>
-              <w:t>-0.5</w:t>
+              <w:t>0</w:t>
             </w:r>
           </w:p>
         </w:tc>
@@ -6158,7 +6239,7 @@
                 <w:szCs w:val="20"/>
                 <w:lang w:val="en-US"/>
               </w:rPr>
-              <w:t>-0.5</w:t>
+              <w:t>0</w:t>
             </w:r>
           </w:p>
         </w:tc>
@@ -6195,16 +6276,6 @@
                 <w:lang w:val="en-US"/>
               </w:rPr>
             </w:pPr>
-            <w:r>
-              <w:rPr>
-                <w:rFonts w:ascii="Tahoma" w:eastAsia="Tahoma" w:hAnsi="Tahoma" w:cs="Tahoma"/>
-                <w:color w:val="000000" w:themeColor="text1"/>
-                <w:sz w:val="20"/>
-                <w:szCs w:val="20"/>
-                <w:lang w:val="en-US"/>
-              </w:rPr>
-              <w:t>Chưa làm được</w:t>
-            </w:r>
           </w:p>
         </w:tc>
       </w:tr>
@@ -6285,7 +6356,17 @@
                 <w:szCs w:val="20"/>
                 <w:lang w:val="en-US"/>
               </w:rPr>
-              <w:t>-0.5</w:t>
+              <w:t>-0.</w:t>
+            </w:r>
+            <w:r>
+              <w:rPr>
+                <w:rFonts w:ascii="Tahoma" w:eastAsia="Tahoma" w:hAnsi="Tahoma" w:cs="Tahoma"/>
+                <w:color w:val="000000" w:themeColor="text1"/>
+                <w:sz w:val="20"/>
+                <w:szCs w:val="20"/>
+                <w:lang w:val="en-US"/>
+              </w:rPr>
+              <w:t>25</w:t>
             </w:r>
           </w:p>
         </w:tc>
@@ -6402,7 +6483,6 @@
                 <w:szCs w:val="20"/>
                 <w:lang w:val="en-US"/>
               </w:rPr>
-              <w:lastRenderedPageBreak/>
               <w:t>Ứng dụng được publish trên store</w:t>
             </w:r>
           </w:p>
@@ -6496,6 +6576,7 @@
                 <w:szCs w:val="20"/>
                 <w:lang w:val="en-US"/>
               </w:rPr>
+              <w:lastRenderedPageBreak/>
               <w:t>Số lượng người dùng tải ứng dụng</w:t>
             </w:r>
           </w:p>
@@ -7271,7 +7352,7 @@
             </wp:anchor>
           </w:drawing>
         </mc:Choice>
-        <mc:Fallback xmlns:sl="http://schemas.openxmlformats.org/schemaLibrary/2006/main" xmlns:a="http://schemas.openxmlformats.org/drawingml/2006/main" xmlns:pic="http://schemas.openxmlformats.org/drawingml/2006/picture" xmlns:c="http://schemas.openxmlformats.org/drawingml/2006/chart" xmlns:lc="http://schemas.openxmlformats.org/drawingml/2006/lockedCanvas" xmlns:dgm="http://schemas.openxmlformats.org/drawingml/2006/diagram">
+        <mc:Fallback xmlns:dgm="http://schemas.openxmlformats.org/drawingml/2006/diagram" xmlns:lc="http://schemas.openxmlformats.org/drawingml/2006/lockedCanvas" xmlns:c="http://schemas.openxmlformats.org/drawingml/2006/chart" xmlns:pic="http://schemas.openxmlformats.org/drawingml/2006/picture" xmlns:a="http://schemas.openxmlformats.org/drawingml/2006/main" xmlns:sl="http://schemas.openxmlformats.org/schemaLibrary/2006/main">
           <w:drawing>
             <wp:anchor allowOverlap="1" behindDoc="0" distB="0" distT="0" distL="114300" distR="114300" hidden="0" layoutInCell="1" locked="0" relativeHeight="0" simplePos="0">
               <wp:simplePos x="0" y="0"/>
@@ -7464,7 +7545,7 @@
             </wp:anchor>
           </w:drawing>
         </mc:Choice>
-        <mc:Fallback xmlns:sl="http://schemas.openxmlformats.org/schemaLibrary/2006/main" xmlns:a="http://schemas.openxmlformats.org/drawingml/2006/main" xmlns:pic="http://schemas.openxmlformats.org/drawingml/2006/picture" xmlns:c="http://schemas.openxmlformats.org/drawingml/2006/chart" xmlns:lc="http://schemas.openxmlformats.org/drawingml/2006/lockedCanvas" xmlns:dgm="http://schemas.openxmlformats.org/drawingml/2006/diagram">
+        <mc:Fallback xmlns:dgm="http://schemas.openxmlformats.org/drawingml/2006/diagram" xmlns:lc="http://schemas.openxmlformats.org/drawingml/2006/lockedCanvas" xmlns:c="http://schemas.openxmlformats.org/drawingml/2006/chart" xmlns:pic="http://schemas.openxmlformats.org/drawingml/2006/picture" xmlns:a="http://schemas.openxmlformats.org/drawingml/2006/main" xmlns:sl="http://schemas.openxmlformats.org/schemaLibrary/2006/main">
           <w:drawing>
             <wp:anchor allowOverlap="1" behindDoc="0" distB="0" distT="0" distL="114300" distR="114300" hidden="0" layoutInCell="1" locked="0" relativeHeight="0" simplePos="0">
               <wp:simplePos x="0" y="0"/>

</xml_diff>